<commit_message>
Renanming nav bar buttons
</commit_message>
<xml_diff>
--- a/resources/project_journal.docx
+++ b/resources/project_journal.docx
@@ -2281,6 +2281,12 @@
               </w:rPr>
               <w:t xml:space="preserve"> </w:t>
             </w:r>
+            <w:r>
+              <w:rPr>
+                <w:color w:val="5F6368"/>
+              </w:rPr>
+              <w:t>10/2/24</w:t>
+            </w:r>
           </w:p>
         </w:tc>
         <w:tc>
@@ -2308,6 +2314,13 @@
                 <w:color w:val="5F6368"/>
               </w:rPr>
               <w:t>Course/topic:</w:t>
+            </w:r>
+            <w:r>
+              <w:rPr>
+                <w:b/>
+                <w:color w:val="5F6368"/>
+              </w:rPr>
+              <w:t xml:space="preserve"> UX session</w:t>
             </w:r>
           </w:p>
         </w:tc>
@@ -2364,6 +2377,12 @@
                 <w:color w:val="5F6368"/>
               </w:rPr>
             </w:pPr>
+            <w:r>
+              <w:rPr>
+                <w:color w:val="5F6368"/>
+              </w:rPr>
+              <w:t>UX session to discuss content of website and what categories it should be broken into. Then how the navigation should work.</w:t>
+            </w:r>
           </w:p>
         </w:tc>
       </w:tr>
@@ -2396,6 +2415,7 @@
                 <w:b/>
                 <w:color w:val="5F6368"/>
               </w:rPr>
+              <w:lastRenderedPageBreak/>
               <w:t>Journal Entry:</w:t>
             </w:r>
           </w:p>
@@ -2419,6 +2439,52 @@
                 <w:color w:val="5F6368"/>
               </w:rPr>
             </w:pPr>
+            <w:r>
+              <w:rPr>
+                <w:noProof/>
+              </w:rPr>
+              <w:drawing>
+                <wp:inline distT="0" distB="0" distL="0" distR="0" wp14:anchorId="4CFD4CF9" wp14:editId="75A5BB48">
+                  <wp:extent cx="5092065" cy="6789420"/>
+                  <wp:effectExtent l="0" t="0" r="0" b="0"/>
+                  <wp:docPr id="1278099926" name="Picture 1"/>
+                  <wp:cNvGraphicFramePr>
+                    <a:graphicFrameLocks xmlns:a="http://schemas.openxmlformats.org/drawingml/2006/main" noChangeAspect="1"/>
+                  </wp:cNvGraphicFramePr>
+                  <a:graphic xmlns:a="http://schemas.openxmlformats.org/drawingml/2006/main">
+                    <a:graphicData uri="http://schemas.openxmlformats.org/drawingml/2006/picture">
+                      <pic:pic xmlns:pic="http://schemas.openxmlformats.org/drawingml/2006/picture">
+                        <pic:nvPicPr>
+                          <pic:cNvPr id="1278099926" name=""/>
+                          <pic:cNvPicPr/>
+                        </pic:nvPicPr>
+                        <pic:blipFill>
+                          <a:blip r:embed="rId9" cstate="screen">
+                            <a:extLst>
+                              <a:ext uri="{28A0092B-C50C-407E-A947-70E740481C1C}">
+                                <a14:useLocalDpi xmlns:a14="http://schemas.microsoft.com/office/drawing/2010/main"/>
+                              </a:ext>
+                            </a:extLst>
+                          </a:blip>
+                          <a:stretch>
+                            <a:fillRect/>
+                          </a:stretch>
+                        </pic:blipFill>
+                        <pic:spPr>
+                          <a:xfrm>
+                            <a:off x="0" y="0"/>
+                            <a:ext cx="5092065" cy="6789420"/>
+                          </a:xfrm>
+                          <a:prstGeom prst="rect">
+                            <a:avLst/>
+                          </a:prstGeom>
+                        </pic:spPr>
+                      </pic:pic>
+                    </a:graphicData>
+                  </a:graphic>
+                </wp:inline>
+              </w:drawing>
+            </w:r>
           </w:p>
         </w:tc>
       </w:tr>
@@ -2453,6 +2519,200 @@
               </w:rPr>
               <w:t>Other thoughts or questions:</w:t>
             </w:r>
+          </w:p>
+        </w:tc>
+        <w:tc>
+          <w:tcPr>
+            <w:tcW w:w="8218" w:type="dxa"/>
+            <w:shd w:val="clear" w:color="auto" w:fill="auto"/>
+            <w:tcMar>
+              <w:top w:w="100" w:type="dxa"/>
+              <w:left w:w="100" w:type="dxa"/>
+              <w:bottom w:w="100" w:type="dxa"/>
+              <w:right w:w="100" w:type="dxa"/>
+            </w:tcMar>
+          </w:tcPr>
+          <w:p>
+            <w:pPr>
+              <w:widowControl w:val="0"/>
+              <w:spacing w:line="240" w:lineRule="auto"/>
+              <w:rPr>
+                <w:color w:val="5F6368"/>
+              </w:rPr>
+            </w:pPr>
+            <w:r>
+              <w:rPr>
+                <w:color w:val="5F6368"/>
+              </w:rPr>
+              <w:t>Key takeaways:</w:t>
+            </w:r>
+          </w:p>
+          <w:p>
+            <w:pPr>
+              <w:pStyle w:val="ListParagraph"/>
+              <w:widowControl w:val="0"/>
+              <w:numPr>
+                <w:ilvl w:val="0"/>
+                <w:numId w:val="8"/>
+              </w:numPr>
+              <w:spacing w:line="240" w:lineRule="auto"/>
+              <w:rPr>
+                <w:color w:val="5F6368"/>
+              </w:rPr>
+            </w:pPr>
+            <w:r>
+              <w:rPr>
+                <w:color w:val="5F6368"/>
+              </w:rPr>
+              <w:t>Rename ask as this could be mistaken for FAQs. Change to plan.</w:t>
+            </w:r>
+          </w:p>
+          <w:p>
+            <w:pPr>
+              <w:pStyle w:val="ListParagraph"/>
+              <w:widowControl w:val="0"/>
+              <w:numPr>
+                <w:ilvl w:val="0"/>
+                <w:numId w:val="8"/>
+              </w:numPr>
+              <w:spacing w:line="240" w:lineRule="auto"/>
+              <w:rPr>
+                <w:color w:val="5F6368"/>
+              </w:rPr>
+            </w:pPr>
+            <w:r>
+              <w:rPr>
+                <w:color w:val="5F6368"/>
+              </w:rPr>
+              <w:t>Make sure the about section mentions the following points:</w:t>
+            </w:r>
+          </w:p>
+          <w:p>
+            <w:pPr>
+              <w:pStyle w:val="ListParagraph"/>
+              <w:widowControl w:val="0"/>
+              <w:numPr>
+                <w:ilvl w:val="1"/>
+                <w:numId w:val="8"/>
+              </w:numPr>
+              <w:spacing w:line="240" w:lineRule="auto"/>
+              <w:rPr>
+                <w:color w:val="5F6368"/>
+              </w:rPr>
+            </w:pPr>
+            <w:r>
+              <w:rPr>
+                <w:color w:val="5F6368"/>
+              </w:rPr>
+              <w:t>Content is free tutorial</w:t>
+            </w:r>
+          </w:p>
+          <w:p>
+            <w:pPr>
+              <w:pStyle w:val="ListParagraph"/>
+              <w:widowControl w:val="0"/>
+              <w:numPr>
+                <w:ilvl w:val="1"/>
+                <w:numId w:val="8"/>
+              </w:numPr>
+              <w:spacing w:line="240" w:lineRule="auto"/>
+              <w:rPr>
+                <w:color w:val="5F6368"/>
+              </w:rPr>
+            </w:pPr>
+            <w:r>
+              <w:rPr>
+                <w:color w:val="5F6368"/>
+              </w:rPr>
+              <w:t>Length of course. 6 weeks? Work at own pace?</w:t>
+            </w:r>
+          </w:p>
+          <w:p>
+            <w:pPr>
+              <w:pStyle w:val="ListParagraph"/>
+              <w:widowControl w:val="0"/>
+              <w:numPr>
+                <w:ilvl w:val="1"/>
+                <w:numId w:val="8"/>
+              </w:numPr>
+              <w:spacing w:line="240" w:lineRule="auto"/>
+              <w:rPr>
+                <w:color w:val="5F6368"/>
+              </w:rPr>
+            </w:pPr>
+            <w:r>
+              <w:rPr>
+                <w:color w:val="5F6368"/>
+              </w:rPr>
+              <w:t>Certification? No, jumping off point for further study</w:t>
+            </w:r>
+          </w:p>
+          <w:p>
+            <w:pPr>
+              <w:pStyle w:val="ListParagraph"/>
+              <w:widowControl w:val="0"/>
+              <w:numPr>
+                <w:ilvl w:val="1"/>
+                <w:numId w:val="8"/>
+              </w:numPr>
+              <w:spacing w:line="240" w:lineRule="auto"/>
+              <w:rPr>
+                <w:color w:val="5F6368"/>
+              </w:rPr>
+            </w:pPr>
+            <w:r>
+              <w:rPr>
+                <w:color w:val="5F6368"/>
+              </w:rPr>
+              <w:t>Mention example using for analysis</w:t>
+            </w:r>
+          </w:p>
+          <w:p>
+            <w:pPr>
+              <w:pStyle w:val="ListParagraph"/>
+              <w:widowControl w:val="0"/>
+              <w:numPr>
+                <w:ilvl w:val="1"/>
+                <w:numId w:val="8"/>
+              </w:numPr>
+              <w:spacing w:line="240" w:lineRule="auto"/>
+              <w:rPr>
+                <w:color w:val="5F6368"/>
+              </w:rPr>
+            </w:pPr>
+            <w:r>
+              <w:rPr>
+                <w:color w:val="5F6368"/>
+              </w:rPr>
+              <w:t>Difficulty level of content – aimed a peer group</w:t>
+            </w:r>
+          </w:p>
+        </w:tc>
+      </w:tr>
+      <w:tr>
+        <w:trPr>
+          <w:trHeight w:val="1075"/>
+        </w:trPr>
+        <w:tc>
+          <w:tcPr>
+            <w:tcW w:w="1860" w:type="dxa"/>
+            <w:shd w:val="clear" w:color="auto" w:fill="auto"/>
+            <w:tcMar>
+              <w:top w:w="100" w:type="dxa"/>
+              <w:left w:w="100" w:type="dxa"/>
+              <w:bottom w:w="100" w:type="dxa"/>
+              <w:right w:w="100" w:type="dxa"/>
+            </w:tcMar>
+          </w:tcPr>
+          <w:p>
+            <w:pPr>
+              <w:widowControl w:val="0"/>
+              <w:spacing w:line="240" w:lineRule="auto"/>
+              <w:rPr>
+                <w:b/>
+                <w:color w:val="5F6368"/>
+              </w:rPr>
+            </w:pPr>
           </w:p>
         </w:tc>
         <w:tc>
@@ -2679,7 +2939,6 @@
                 <w:b/>
                 <w:color w:val="5F6368"/>
               </w:rPr>
-              <w:lastRenderedPageBreak/>
               <w:t>Journal Entry:</w:t>
             </w:r>
           </w:p>
@@ -3246,7 +3505,6 @@
                 <w:b/>
                 <w:color w:val="5F6368"/>
               </w:rPr>
-              <w:lastRenderedPageBreak/>
               <w:t>Journal Entry:</w:t>
             </w:r>
           </w:p>
@@ -3690,6 +3948,7 @@
                 <w:b/>
                 <w:color w:val="5F6368"/>
               </w:rPr>
+              <w:lastRenderedPageBreak/>
               <w:t>Date:</w:t>
             </w:r>
             <w:r>
@@ -3813,7 +4072,6 @@
                 <w:b/>
                 <w:color w:val="5F6368"/>
               </w:rPr>
-              <w:lastRenderedPageBreak/>
               <w:t>Journal Entry:</w:t>
             </w:r>
           </w:p>
@@ -4325,6 +4583,7 @@
                 <w:b/>
                 <w:color w:val="5F6368"/>
               </w:rPr>
+              <w:lastRenderedPageBreak/>
               <w:t>Prompt:</w:t>
             </w:r>
           </w:p>
@@ -4380,7 +4639,6 @@
                 <w:b/>
                 <w:color w:val="5F6368"/>
               </w:rPr>
-              <w:lastRenderedPageBreak/>
               <w:t>Journal Entry:</w:t>
             </w:r>
           </w:p>
@@ -5933,8 +6191,8 @@
       </w:r>
     </w:p>
     <w:sectPr>
-      <w:headerReference w:type="default" r:id="rId9"/>
-      <w:footerReference w:type="default" r:id="rId10"/>
+      <w:headerReference w:type="default" r:id="rId10"/>
+      <w:footerReference w:type="default" r:id="rId11"/>
       <w:pgSz w:w="12240" w:h="15840"/>
       <w:pgMar w:top="1440" w:right="1260" w:bottom="900" w:left="1260" w:header="540" w:footer="288" w:gutter="0"/>
       <w:pgNumType w:start="1"/>
@@ -6234,6 +6492,119 @@
     </w:lvl>
   </w:abstractNum>
   <w:abstractNum w:abstractNumId="1" w15:restartNumberingAfterBreak="0">
+    <w:nsid w:val="12590FCD"/>
+    <w:multiLevelType w:val="hybridMultilevel"/>
+    <w:tmpl w:val="AF0E211E"/>
+    <w:lvl w:ilvl="0" w:tplc="08090001">
+      <w:start w:val="1"/>
+      <w:numFmt w:val="bullet"/>
+      <w:lvlText w:val=""/>
+      <w:lvlJc w:val="left"/>
+      <w:pPr>
+        <w:ind w:left="720" w:hanging="360"/>
+      </w:pPr>
+      <w:rPr>
+        <w:rFonts w:ascii="Symbol" w:hAnsi="Symbol" w:hint="default"/>
+      </w:rPr>
+    </w:lvl>
+    <w:lvl w:ilvl="1" w:tplc="08090003">
+      <w:start w:val="1"/>
+      <w:numFmt w:val="bullet"/>
+      <w:lvlText w:val="o"/>
+      <w:lvlJc w:val="left"/>
+      <w:pPr>
+        <w:ind w:left="1440" w:hanging="360"/>
+      </w:pPr>
+      <w:rPr>
+        <w:rFonts w:ascii="Courier New" w:hAnsi="Courier New" w:cs="Courier New" w:hint="default"/>
+      </w:rPr>
+    </w:lvl>
+    <w:lvl w:ilvl="2" w:tplc="08090005" w:tentative="1">
+      <w:start w:val="1"/>
+      <w:numFmt w:val="bullet"/>
+      <w:lvlText w:val=""/>
+      <w:lvlJc w:val="left"/>
+      <w:pPr>
+        <w:ind w:left="2160" w:hanging="360"/>
+      </w:pPr>
+      <w:rPr>
+        <w:rFonts w:ascii="Wingdings" w:hAnsi="Wingdings" w:hint="default"/>
+      </w:rPr>
+    </w:lvl>
+    <w:lvl w:ilvl="3" w:tplc="08090001" w:tentative="1">
+      <w:start w:val="1"/>
+      <w:numFmt w:val="bullet"/>
+      <w:lvlText w:val=""/>
+      <w:lvlJc w:val="left"/>
+      <w:pPr>
+        <w:ind w:left="2880" w:hanging="360"/>
+      </w:pPr>
+      <w:rPr>
+        <w:rFonts w:ascii="Symbol" w:hAnsi="Symbol" w:hint="default"/>
+      </w:rPr>
+    </w:lvl>
+    <w:lvl w:ilvl="4" w:tplc="08090003" w:tentative="1">
+      <w:start w:val="1"/>
+      <w:numFmt w:val="bullet"/>
+      <w:lvlText w:val="o"/>
+      <w:lvlJc w:val="left"/>
+      <w:pPr>
+        <w:ind w:left="3600" w:hanging="360"/>
+      </w:pPr>
+      <w:rPr>
+        <w:rFonts w:ascii="Courier New" w:hAnsi="Courier New" w:cs="Courier New" w:hint="default"/>
+      </w:rPr>
+    </w:lvl>
+    <w:lvl w:ilvl="5" w:tplc="08090005" w:tentative="1">
+      <w:start w:val="1"/>
+      <w:numFmt w:val="bullet"/>
+      <w:lvlText w:val=""/>
+      <w:lvlJc w:val="left"/>
+      <w:pPr>
+        <w:ind w:left="4320" w:hanging="360"/>
+      </w:pPr>
+      <w:rPr>
+        <w:rFonts w:ascii="Wingdings" w:hAnsi="Wingdings" w:hint="default"/>
+      </w:rPr>
+    </w:lvl>
+    <w:lvl w:ilvl="6" w:tplc="08090001" w:tentative="1">
+      <w:start w:val="1"/>
+      <w:numFmt w:val="bullet"/>
+      <w:lvlText w:val=""/>
+      <w:lvlJc w:val="left"/>
+      <w:pPr>
+        <w:ind w:left="5040" w:hanging="360"/>
+      </w:pPr>
+      <w:rPr>
+        <w:rFonts w:ascii="Symbol" w:hAnsi="Symbol" w:hint="default"/>
+      </w:rPr>
+    </w:lvl>
+    <w:lvl w:ilvl="7" w:tplc="08090003" w:tentative="1">
+      <w:start w:val="1"/>
+      <w:numFmt w:val="bullet"/>
+      <w:lvlText w:val="o"/>
+      <w:lvlJc w:val="left"/>
+      <w:pPr>
+        <w:ind w:left="5760" w:hanging="360"/>
+      </w:pPr>
+      <w:rPr>
+        <w:rFonts w:ascii="Courier New" w:hAnsi="Courier New" w:cs="Courier New" w:hint="default"/>
+      </w:rPr>
+    </w:lvl>
+    <w:lvl w:ilvl="8" w:tplc="08090005" w:tentative="1">
+      <w:start w:val="1"/>
+      <w:numFmt w:val="bullet"/>
+      <w:lvlText w:val=""/>
+      <w:lvlJc w:val="left"/>
+      <w:pPr>
+        <w:ind w:left="6480" w:hanging="360"/>
+      </w:pPr>
+      <w:rPr>
+        <w:rFonts w:ascii="Wingdings" w:hAnsi="Wingdings" w:hint="default"/>
+      </w:rPr>
+    </w:lvl>
+  </w:abstractNum>
+  <w:abstractNum w:abstractNumId="2" w15:restartNumberingAfterBreak="0">
     <w:nsid w:val="35A425D3"/>
     <w:multiLevelType w:val="multilevel"/>
     <w:tmpl w:val="99DCFBB4"/>
@@ -6382,7 +6753,7 @@
       </w:rPr>
     </w:lvl>
   </w:abstractNum>
-  <w:abstractNum w:abstractNumId="2" w15:restartNumberingAfterBreak="0">
+  <w:abstractNum w:abstractNumId="3" w15:restartNumberingAfterBreak="0">
     <w:nsid w:val="4ED517EA"/>
     <w:multiLevelType w:val="multilevel"/>
     <w:tmpl w:val="2E7CBEC0"/>
@@ -6495,7 +6866,7 @@
       </w:pPr>
     </w:lvl>
   </w:abstractNum>
-  <w:abstractNum w:abstractNumId="3" w15:restartNumberingAfterBreak="0">
+  <w:abstractNum w:abstractNumId="4" w15:restartNumberingAfterBreak="0">
     <w:nsid w:val="58B8469F"/>
     <w:multiLevelType w:val="multilevel"/>
     <w:tmpl w:val="2752E4EA"/>
@@ -6612,7 +6983,7 @@
       </w:pPr>
     </w:lvl>
   </w:abstractNum>
-  <w:abstractNum w:abstractNumId="4" w15:restartNumberingAfterBreak="0">
+  <w:abstractNum w:abstractNumId="5" w15:restartNumberingAfterBreak="0">
     <w:nsid w:val="6B085B2A"/>
     <w:multiLevelType w:val="hybridMultilevel"/>
     <w:tmpl w:val="86DACD12"/>
@@ -6724,7 +7095,7 @@
       </w:rPr>
     </w:lvl>
   </w:abstractNum>
-  <w:abstractNum w:abstractNumId="5" w15:restartNumberingAfterBreak="0">
+  <w:abstractNum w:abstractNumId="6" w15:restartNumberingAfterBreak="0">
     <w:nsid w:val="73845C63"/>
     <w:multiLevelType w:val="hybridMultilevel"/>
     <w:tmpl w:val="16841436"/>
@@ -6837,7 +7208,7 @@
       </w:rPr>
     </w:lvl>
   </w:abstractNum>
-  <w:abstractNum w:abstractNumId="6" w15:restartNumberingAfterBreak="0">
+  <w:abstractNum w:abstractNumId="7" w15:restartNumberingAfterBreak="0">
     <w:nsid w:val="795C0A9F"/>
     <w:multiLevelType w:val="multilevel"/>
     <w:tmpl w:val="62408C42"/>
@@ -6976,25 +7347,25 @@
     </w:lvl>
   </w:abstractNum>
   <w:num w:numId="1" w16cid:durableId="1704399161">
-    <w:abstractNumId w:val="1"/>
+    <w:abstractNumId w:val="2"/>
   </w:num>
   <w:num w:numId="2" w16cid:durableId="1940062560">
-    <w:abstractNumId w:val="5"/>
+    <w:abstractNumId w:val="6"/>
   </w:num>
   <w:num w:numId="3" w16cid:durableId="752969444">
     <w:abstractNumId w:val="0"/>
   </w:num>
   <w:num w:numId="4" w16cid:durableId="1020399621">
+    <w:abstractNumId w:val="4"/>
+  </w:num>
+  <w:num w:numId="5" w16cid:durableId="1170561514">
+    <w:abstractNumId w:val="5"/>
+  </w:num>
+  <w:num w:numId="6" w16cid:durableId="613054103">
     <w:abstractNumId w:val="3"/>
   </w:num>
-  <w:num w:numId="5" w16cid:durableId="1170561514">
-    <w:abstractNumId w:val="4"/>
-  </w:num>
-  <w:num w:numId="6" w16cid:durableId="613054103">
-    <w:abstractNumId w:val="2"/>
-  </w:num>
   <w:num w:numId="7" w16cid:durableId="1600020256">
-    <w:abstractNumId w:val="6"/>
+    <w:abstractNumId w:val="7"/>
     <w:lvlOverride w:ilvl="0"/>
     <w:lvlOverride w:ilvl="1">
       <w:startOverride w:val="1"/>
@@ -7006,6 +7377,9 @@
     <w:lvlOverride w:ilvl="6"/>
     <w:lvlOverride w:ilvl="7"/>
     <w:lvlOverride w:ilvl="8"/>
+  </w:num>
+  <w:num w:numId="8" w16cid:durableId="1295215913">
+    <w:abstractNumId w:val="1"/>
   </w:num>
 </w:numbering>
 </file>

</xml_diff>

<commit_message>
Week 7 presentation feedback
</commit_message>
<xml_diff>
--- a/resources/project_journal.docx
+++ b/resources/project_journal.docx
@@ -2824,6 +2824,12 @@
               </w:rPr>
               <w:t xml:space="preserve"> </w:t>
             </w:r>
+            <w:r>
+              <w:rPr>
+                <w:color w:val="5F6368"/>
+              </w:rPr>
+              <w:t>20/2/24</w:t>
+            </w:r>
           </w:p>
         </w:tc>
         <w:tc>
@@ -2851,6 +2857,13 @@
                 <w:color w:val="5F6368"/>
               </w:rPr>
               <w:t>Course/topic:</w:t>
+            </w:r>
+            <w:r>
+              <w:rPr>
+                <w:b/>
+                <w:color w:val="5F6368"/>
+              </w:rPr>
+              <w:t xml:space="preserve"> Presentation Feedback</w:t>
             </w:r>
           </w:p>
         </w:tc>
@@ -2907,6 +2920,12 @@
                 <w:color w:val="5F6368"/>
               </w:rPr>
             </w:pPr>
+            <w:r>
+              <w:rPr>
+                <w:color w:val="5F6368"/>
+              </w:rPr>
+              <w:t>See feedback below. Then my action plan.</w:t>
+            </w:r>
           </w:p>
         </w:tc>
       </w:tr>
@@ -2958,10 +2977,139 @@
             <w:pPr>
               <w:widowControl w:val="0"/>
               <w:spacing w:line="240" w:lineRule="auto"/>
-              <w:rPr>
-                <w:color w:val="5F6368"/>
-              </w:rPr>
-            </w:pPr>
+            </w:pPr>
+            <w:r>
+              <w:t>While the topic is indeed interesting, you may improve by making it clear how the website will be organised to meet the objective (is it a tutorial on how to prompt engineer to learn data analysis?). Expand on website structure and design. Good that you identified two target audiences; however, as data science is a vast topic, you may want to consider subdividing further, perhaps by level or task. While chatGPT and other LLMs have great scope as learning resources, they may get stuff wrong as they are designed to be conversational - as such, make sure to include a strong rationale on why this website chose chatGPT as a learning tool. I would also include information on fact-checking. Lastly, good consideration of testing; consider expanding this to long-term testing as well. </w:t>
+            </w:r>
+          </w:p>
+          <w:p>
+            <w:pPr>
+              <w:widowControl w:val="0"/>
+              <w:spacing w:line="240" w:lineRule="auto"/>
+            </w:pPr>
+          </w:p>
+          <w:p>
+            <w:pPr>
+              <w:widowControl w:val="0"/>
+              <w:spacing w:line="240" w:lineRule="auto"/>
+              <w:rPr>
+                <w:color w:val="5F6368"/>
+              </w:rPr>
+            </w:pPr>
+            <w:r>
+              <w:rPr>
+                <w:color w:val="5F6368"/>
+              </w:rPr>
+              <w:t xml:space="preserve">The topic sounds interesting, especially with how popular AI tech is becoming. I think more detail is required, while i know the website is a tutorial website, what are the specifics? </w:t>
+            </w:r>
+          </w:p>
+          <w:p>
+            <w:pPr>
+              <w:widowControl w:val="0"/>
+              <w:spacing w:line="240" w:lineRule="auto"/>
+              <w:rPr>
+                <w:color w:val="5F6368"/>
+              </w:rPr>
+            </w:pPr>
+          </w:p>
+          <w:p>
+            <w:pPr>
+              <w:widowControl w:val="0"/>
+              <w:spacing w:line="240" w:lineRule="auto"/>
+              <w:rPr>
+                <w:color w:val="5F6368"/>
+              </w:rPr>
+            </w:pPr>
+          </w:p>
+          <w:p>
+            <w:pPr>
+              <w:widowControl w:val="0"/>
+              <w:spacing w:line="240" w:lineRule="auto"/>
+              <w:rPr>
+                <w:color w:val="5F6368"/>
+              </w:rPr>
+            </w:pPr>
+            <w:r>
+              <w:rPr>
+                <w:color w:val="5F6368"/>
+              </w:rPr>
+              <w:t>While the target audience is defined, is it to be assumed that everyone is at the same level and also learns the same? How will this be taken into consideration?</w:t>
+            </w:r>
+          </w:p>
+          <w:p>
+            <w:pPr>
+              <w:widowControl w:val="0"/>
+              <w:spacing w:line="240" w:lineRule="auto"/>
+              <w:rPr>
+                <w:color w:val="5F6368"/>
+              </w:rPr>
+            </w:pPr>
+          </w:p>
+          <w:p>
+            <w:pPr>
+              <w:widowControl w:val="0"/>
+              <w:spacing w:line="240" w:lineRule="auto"/>
+              <w:rPr>
+                <w:color w:val="5F6368"/>
+              </w:rPr>
+            </w:pPr>
+            <w:r>
+              <w:rPr>
+                <w:color w:val="5F6368"/>
+              </w:rPr>
+              <w:t>Overall, a very useful tool that is both topical and educational.</w:t>
+            </w:r>
+          </w:p>
+          <w:p>
+            <w:pPr>
+              <w:widowControl w:val="0"/>
+              <w:spacing w:line="240" w:lineRule="auto"/>
+              <w:rPr>
+                <w:color w:val="5F6368"/>
+              </w:rPr>
+            </w:pPr>
+          </w:p>
+          <w:p>
+            <w:pPr>
+              <w:widowControl w:val="0"/>
+              <w:spacing w:line="240" w:lineRule="auto"/>
+              <w:rPr>
+                <w:color w:val="5F6368"/>
+              </w:rPr>
+            </w:pPr>
+          </w:p>
+          <w:p>
+            <w:pPr>
+              <w:widowControl w:val="0"/>
+              <w:spacing w:line="240" w:lineRule="auto"/>
+            </w:pPr>
+            <w:r>
+              <w:t>Good topic and nice wireframe to show how this will look on mobile devices. Feels like the right design for what it is you have described. However, I'm not really sure what the website is, beyond learning with chatGPT. Needs more in-depth descriptions, and more detailed information about your target audience and how the website will be navigated by users. Testing is clear and thought out, just need more info!</w:t>
+            </w:r>
+          </w:p>
+          <w:p>
+            <w:pPr>
+              <w:widowControl w:val="0"/>
+              <w:spacing w:line="240" w:lineRule="auto"/>
+            </w:pPr>
+          </w:p>
+          <w:p>
+            <w:pPr>
+              <w:widowControl w:val="0"/>
+              <w:spacing w:line="240" w:lineRule="auto"/>
+            </w:pPr>
+          </w:p>
+          <w:p>
+            <w:pPr>
+              <w:widowControl w:val="0"/>
+              <w:spacing w:line="240" w:lineRule="auto"/>
+              <w:rPr>
+                <w:color w:val="5F6368"/>
+              </w:rPr>
+            </w:pPr>
+            <w:r>
+              <w:t>I really like the topic due to its relevance at the moment and it is very interesting, the wireframes are a helpful visual too. Although I know the website is a tutorial, I'm not really sure what the aims of the website are beyond that as no clear purpose is defined.</w:t>
+            </w:r>
           </w:p>
         </w:tc>
       </w:tr>
@@ -2994,6 +3142,7 @@
                 <w:b/>
                 <w:color w:val="5F6368"/>
               </w:rPr>
+              <w:lastRenderedPageBreak/>
               <w:t>Other thoughts or questions:</w:t>
             </w:r>
           </w:p>
@@ -3017,6 +3166,124 @@
                 <w:color w:val="5F6368"/>
               </w:rPr>
             </w:pPr>
+            <w:r>
+              <w:rPr>
+                <w:color w:val="5F6368"/>
+              </w:rPr>
+              <w:t>Summary of feedback</w:t>
+            </w:r>
+            <w:r>
+              <w:rPr>
+                <w:color w:val="5F6368"/>
+              </w:rPr>
+              <w:t xml:space="preserve"> and action required</w:t>
+            </w:r>
+            <w:r>
+              <w:rPr>
+                <w:color w:val="5F6368"/>
+              </w:rPr>
+              <w:t>:</w:t>
+            </w:r>
+          </w:p>
+          <w:p>
+            <w:pPr>
+              <w:pStyle w:val="ListParagraph"/>
+              <w:widowControl w:val="0"/>
+              <w:numPr>
+                <w:ilvl w:val="0"/>
+                <w:numId w:val="9"/>
+              </w:numPr>
+              <w:spacing w:line="240" w:lineRule="auto"/>
+              <w:rPr>
+                <w:color w:val="5F6368"/>
+              </w:rPr>
+            </w:pPr>
+            <w:r>
+              <w:rPr>
+                <w:color w:val="5F6368"/>
+              </w:rPr>
+              <w:t>More defined target audience. Age isn’t enough. Develop user personas.</w:t>
+            </w:r>
+          </w:p>
+          <w:p>
+            <w:pPr>
+              <w:pStyle w:val="ListParagraph"/>
+              <w:widowControl w:val="0"/>
+              <w:numPr>
+                <w:ilvl w:val="0"/>
+                <w:numId w:val="9"/>
+              </w:numPr>
+              <w:spacing w:line="240" w:lineRule="auto"/>
+              <w:rPr>
+                <w:color w:val="5F6368"/>
+              </w:rPr>
+            </w:pPr>
+            <w:r>
+              <w:rPr>
+                <w:color w:val="5F6368"/>
+              </w:rPr>
+              <w:t>Consider long-term testing. How will website be kept up-to-date?</w:t>
+            </w:r>
+          </w:p>
+          <w:p>
+            <w:pPr>
+              <w:pStyle w:val="ListParagraph"/>
+              <w:widowControl w:val="0"/>
+              <w:numPr>
+                <w:ilvl w:val="0"/>
+                <w:numId w:val="9"/>
+              </w:numPr>
+              <w:spacing w:line="240" w:lineRule="auto"/>
+              <w:rPr>
+                <w:color w:val="5F6368"/>
+              </w:rPr>
+            </w:pPr>
+            <w:r>
+              <w:rPr>
+                <w:color w:val="5F6368"/>
+              </w:rPr>
+              <w:t>User testing, how will I find target audience? DAVC class?</w:t>
+            </w:r>
+          </w:p>
+          <w:p>
+            <w:pPr>
+              <w:pStyle w:val="ListParagraph"/>
+              <w:widowControl w:val="0"/>
+              <w:numPr>
+                <w:ilvl w:val="0"/>
+                <w:numId w:val="9"/>
+              </w:numPr>
+              <w:spacing w:line="240" w:lineRule="auto"/>
+              <w:rPr>
+                <w:color w:val="5F6368"/>
+              </w:rPr>
+            </w:pPr>
+            <w:r>
+              <w:rPr>
+                <w:color w:val="5F6368"/>
+              </w:rPr>
+              <w:t xml:space="preserve">Define purpose in more detail. Tutorial to learn 6 basic steps of data analysis on a dataset of your choice, using python. </w:t>
+            </w:r>
+          </w:p>
+          <w:p>
+            <w:pPr>
+              <w:pStyle w:val="ListParagraph"/>
+              <w:widowControl w:val="0"/>
+              <w:numPr>
+                <w:ilvl w:val="0"/>
+                <w:numId w:val="9"/>
+              </w:numPr>
+              <w:spacing w:line="240" w:lineRule="auto"/>
+              <w:rPr>
+                <w:color w:val="5F6368"/>
+              </w:rPr>
+            </w:pPr>
+            <w:r>
+              <w:rPr>
+                <w:color w:val="5F6368"/>
+              </w:rPr>
+              <w:t>ChatGPT rationale and fact checking.</w:t>
+            </w:r>
           </w:p>
         </w:tc>
       </w:tr>
@@ -3560,6 +3827,7 @@
                 <w:b/>
                 <w:color w:val="5F6368"/>
               </w:rPr>
+              <w:lastRenderedPageBreak/>
               <w:t>Other thoughts or questions:</w:t>
             </w:r>
           </w:p>
@@ -3948,7 +4216,6 @@
                 <w:b/>
                 <w:color w:val="5F6368"/>
               </w:rPr>
-              <w:lastRenderedPageBreak/>
               <w:t>Date:</w:t>
             </w:r>
             <w:r>
@@ -4583,7 +4850,6 @@
                 <w:b/>
                 <w:color w:val="5F6368"/>
               </w:rPr>
-              <w:lastRenderedPageBreak/>
               <w:t>Prompt:</w:t>
             </w:r>
           </w:p>
@@ -4799,6 +5065,7 @@
                 <w:b/>
                 <w:color w:val="5F6368"/>
               </w:rPr>
+              <w:lastRenderedPageBreak/>
               <w:t>Date:</w:t>
             </w:r>
             <w:r>
@@ -5205,7 +5472,6 @@
                 <w:b/>
                 <w:color w:val="5F6368"/>
               </w:rPr>
-              <w:lastRenderedPageBreak/>
               <w:t>Journal Entry:</w:t>
             </w:r>
           </w:p>
@@ -5434,6 +5700,7 @@
                 <w:b/>
                 <w:color w:val="5F6368"/>
               </w:rPr>
+              <w:lastRenderedPageBreak/>
               <w:t>Prompt:</w:t>
             </w:r>
           </w:p>
@@ -5772,7 +6039,6 @@
                 <w:b/>
                 <w:color w:val="5F6368"/>
               </w:rPr>
-              <w:lastRenderedPageBreak/>
               <w:t>Journal Entry:</w:t>
             </w:r>
           </w:p>
@@ -6056,6 +6322,7 @@
                 <w:b/>
                 <w:color w:val="5F6368"/>
               </w:rPr>
+              <w:lastRenderedPageBreak/>
               <w:t>Journal Entry:</w:t>
             </w:r>
           </w:p>
@@ -6984,6 +7251,119 @@
     </w:lvl>
   </w:abstractNum>
   <w:abstractNum w:abstractNumId="5" w15:restartNumberingAfterBreak="0">
+    <w:nsid w:val="621F0820"/>
+    <w:multiLevelType w:val="hybridMultilevel"/>
+    <w:tmpl w:val="E1563EB4"/>
+    <w:lvl w:ilvl="0" w:tplc="08090001">
+      <w:start w:val="1"/>
+      <w:numFmt w:val="bullet"/>
+      <w:lvlText w:val=""/>
+      <w:lvlJc w:val="left"/>
+      <w:pPr>
+        <w:ind w:left="720" w:hanging="360"/>
+      </w:pPr>
+      <w:rPr>
+        <w:rFonts w:ascii="Symbol" w:hAnsi="Symbol" w:hint="default"/>
+      </w:rPr>
+    </w:lvl>
+    <w:lvl w:ilvl="1" w:tplc="08090003" w:tentative="1">
+      <w:start w:val="1"/>
+      <w:numFmt w:val="bullet"/>
+      <w:lvlText w:val="o"/>
+      <w:lvlJc w:val="left"/>
+      <w:pPr>
+        <w:ind w:left="1440" w:hanging="360"/>
+      </w:pPr>
+      <w:rPr>
+        <w:rFonts w:ascii="Courier New" w:hAnsi="Courier New" w:cs="Courier New" w:hint="default"/>
+      </w:rPr>
+    </w:lvl>
+    <w:lvl w:ilvl="2" w:tplc="08090005" w:tentative="1">
+      <w:start w:val="1"/>
+      <w:numFmt w:val="bullet"/>
+      <w:lvlText w:val=""/>
+      <w:lvlJc w:val="left"/>
+      <w:pPr>
+        <w:ind w:left="2160" w:hanging="360"/>
+      </w:pPr>
+      <w:rPr>
+        <w:rFonts w:ascii="Wingdings" w:hAnsi="Wingdings" w:hint="default"/>
+      </w:rPr>
+    </w:lvl>
+    <w:lvl w:ilvl="3" w:tplc="08090001" w:tentative="1">
+      <w:start w:val="1"/>
+      <w:numFmt w:val="bullet"/>
+      <w:lvlText w:val=""/>
+      <w:lvlJc w:val="left"/>
+      <w:pPr>
+        <w:ind w:left="2880" w:hanging="360"/>
+      </w:pPr>
+      <w:rPr>
+        <w:rFonts w:ascii="Symbol" w:hAnsi="Symbol" w:hint="default"/>
+      </w:rPr>
+    </w:lvl>
+    <w:lvl w:ilvl="4" w:tplc="08090003" w:tentative="1">
+      <w:start w:val="1"/>
+      <w:numFmt w:val="bullet"/>
+      <w:lvlText w:val="o"/>
+      <w:lvlJc w:val="left"/>
+      <w:pPr>
+        <w:ind w:left="3600" w:hanging="360"/>
+      </w:pPr>
+      <w:rPr>
+        <w:rFonts w:ascii="Courier New" w:hAnsi="Courier New" w:cs="Courier New" w:hint="default"/>
+      </w:rPr>
+    </w:lvl>
+    <w:lvl w:ilvl="5" w:tplc="08090005" w:tentative="1">
+      <w:start w:val="1"/>
+      <w:numFmt w:val="bullet"/>
+      <w:lvlText w:val=""/>
+      <w:lvlJc w:val="left"/>
+      <w:pPr>
+        <w:ind w:left="4320" w:hanging="360"/>
+      </w:pPr>
+      <w:rPr>
+        <w:rFonts w:ascii="Wingdings" w:hAnsi="Wingdings" w:hint="default"/>
+      </w:rPr>
+    </w:lvl>
+    <w:lvl w:ilvl="6" w:tplc="08090001" w:tentative="1">
+      <w:start w:val="1"/>
+      <w:numFmt w:val="bullet"/>
+      <w:lvlText w:val=""/>
+      <w:lvlJc w:val="left"/>
+      <w:pPr>
+        <w:ind w:left="5040" w:hanging="360"/>
+      </w:pPr>
+      <w:rPr>
+        <w:rFonts w:ascii="Symbol" w:hAnsi="Symbol" w:hint="default"/>
+      </w:rPr>
+    </w:lvl>
+    <w:lvl w:ilvl="7" w:tplc="08090003" w:tentative="1">
+      <w:start w:val="1"/>
+      <w:numFmt w:val="bullet"/>
+      <w:lvlText w:val="o"/>
+      <w:lvlJc w:val="left"/>
+      <w:pPr>
+        <w:ind w:left="5760" w:hanging="360"/>
+      </w:pPr>
+      <w:rPr>
+        <w:rFonts w:ascii="Courier New" w:hAnsi="Courier New" w:cs="Courier New" w:hint="default"/>
+      </w:rPr>
+    </w:lvl>
+    <w:lvl w:ilvl="8" w:tplc="08090005" w:tentative="1">
+      <w:start w:val="1"/>
+      <w:numFmt w:val="bullet"/>
+      <w:lvlText w:val=""/>
+      <w:lvlJc w:val="left"/>
+      <w:pPr>
+        <w:ind w:left="6480" w:hanging="360"/>
+      </w:pPr>
+      <w:rPr>
+        <w:rFonts w:ascii="Wingdings" w:hAnsi="Wingdings" w:hint="default"/>
+      </w:rPr>
+    </w:lvl>
+  </w:abstractNum>
+  <w:abstractNum w:abstractNumId="6" w15:restartNumberingAfterBreak="0">
     <w:nsid w:val="6B085B2A"/>
     <w:multiLevelType w:val="hybridMultilevel"/>
     <w:tmpl w:val="86DACD12"/>
@@ -7095,7 +7475,7 @@
       </w:rPr>
     </w:lvl>
   </w:abstractNum>
-  <w:abstractNum w:abstractNumId="6" w15:restartNumberingAfterBreak="0">
+  <w:abstractNum w:abstractNumId="7" w15:restartNumberingAfterBreak="0">
     <w:nsid w:val="73845C63"/>
     <w:multiLevelType w:val="hybridMultilevel"/>
     <w:tmpl w:val="16841436"/>
@@ -7208,7 +7588,7 @@
       </w:rPr>
     </w:lvl>
   </w:abstractNum>
-  <w:abstractNum w:abstractNumId="7" w15:restartNumberingAfterBreak="0">
+  <w:abstractNum w:abstractNumId="8" w15:restartNumberingAfterBreak="0">
     <w:nsid w:val="795C0A9F"/>
     <w:multiLevelType w:val="multilevel"/>
     <w:tmpl w:val="62408C42"/>
@@ -7350,7 +7730,7 @@
     <w:abstractNumId w:val="2"/>
   </w:num>
   <w:num w:numId="2" w16cid:durableId="1940062560">
-    <w:abstractNumId w:val="6"/>
+    <w:abstractNumId w:val="7"/>
   </w:num>
   <w:num w:numId="3" w16cid:durableId="752969444">
     <w:abstractNumId w:val="0"/>
@@ -7359,13 +7739,13 @@
     <w:abstractNumId w:val="4"/>
   </w:num>
   <w:num w:numId="5" w16cid:durableId="1170561514">
-    <w:abstractNumId w:val="5"/>
+    <w:abstractNumId w:val="6"/>
   </w:num>
   <w:num w:numId="6" w16cid:durableId="613054103">
     <w:abstractNumId w:val="3"/>
   </w:num>
   <w:num w:numId="7" w16cid:durableId="1600020256">
-    <w:abstractNumId w:val="7"/>
+    <w:abstractNumId w:val="8"/>
     <w:lvlOverride w:ilvl="0"/>
     <w:lvlOverride w:ilvl="1">
       <w:startOverride w:val="1"/>
@@ -7380,6 +7760,9 @@
   </w:num>
   <w:num w:numId="8" w16cid:durableId="1295215913">
     <w:abstractNumId w:val="1"/>
+  </w:num>
+  <w:num w:numId="9" w16cid:durableId="335808747">
+    <w:abstractNumId w:val="5"/>
   </w:num>
 </w:numbering>
 </file>

</xml_diff>